<commit_message>
mise à jour du site web + modification du powerpoint pour l'oral
</commit_message>
<xml_diff>
--- a/5_Exercice_En_Cours_Formation/English/ABSTRACT_Christopher.docx
+++ b/5_Exercice_En_Cours_Formation/English/ABSTRACT_Christopher.docx
@@ -1,6 +1,6 @@
 
 <file path=word/document.xml><?xml version="1.0" encoding="utf-8"?>
-<w:document xmlns:wpc="http://schemas.microsoft.com/office/word/2010/wordprocessingCanvas" xmlns:cx="http://schemas.microsoft.com/office/drawing/2014/chartex" xmlns:mc="http://schemas.openxmlformats.org/markup-compatibility/2006" xmlns:o="urn:schemas-microsoft-com:office:office" xmlns:r="http://schemas.openxmlformats.org/officeDocument/2006/relationships" xmlns:m="http://schemas.openxmlformats.org/officeDocument/2006/math" xmlns:v="urn:schemas-microsoft-com:vml" xmlns:wp14="http://schemas.microsoft.com/office/word/2010/wordprocessingDrawing" xmlns:wp="http://schemas.openxmlformats.org/drawingml/2006/wordprocessingDrawing" xmlns:w10="urn:schemas-microsoft-com:office:word" xmlns:w="http://schemas.openxmlformats.org/wordprocessingml/2006/main" xmlns:w14="http://schemas.microsoft.com/office/word/2010/wordml" xmlns:w15="http://schemas.microsoft.com/office/word/2012/wordml" xmlns:w16se="http://schemas.microsoft.com/office/word/2015/wordml/symex" xmlns:wpg="http://schemas.microsoft.com/office/word/2010/wordprocessingGroup" xmlns:wpi="http://schemas.microsoft.com/office/word/2010/wordprocessingInk" xmlns:wne="http://schemas.microsoft.com/office/word/2006/wordml" xmlns:wps="http://schemas.microsoft.com/office/word/2010/wordprocessingShape" mc:Ignorable="w14 w15 w16se wp14">
+<w:document xmlns:wpc="http://schemas.microsoft.com/office/word/2010/wordprocessingCanvas" xmlns:cx="http://schemas.microsoft.com/office/drawing/2014/chartex" xmlns:cx1="http://schemas.microsoft.com/office/drawing/2015/9/8/chartex" xmlns:cx2="http://schemas.microsoft.com/office/drawing/2015/10/21/chartex" xmlns:cx3="http://schemas.microsoft.com/office/drawing/2016/5/9/chartex" xmlns:cx4="http://schemas.microsoft.com/office/drawing/2016/5/10/chartex" xmlns:cx5="http://schemas.microsoft.com/office/drawing/2016/5/11/chartex" xmlns:cx6="http://schemas.microsoft.com/office/drawing/2016/5/12/chartex" xmlns:cx7="http://schemas.microsoft.com/office/drawing/2016/5/13/chartex" xmlns:cx8="http://schemas.microsoft.com/office/drawing/2016/5/14/chartex" xmlns:mc="http://schemas.openxmlformats.org/markup-compatibility/2006" xmlns:aink="http://schemas.microsoft.com/office/drawing/2016/ink" xmlns:am3d="http://schemas.microsoft.com/office/drawing/2017/model3d" xmlns:o="urn:schemas-microsoft-com:office:office" xmlns:oel="http://schemas.microsoft.com/office/2019/extlst" xmlns:r="http://schemas.openxmlformats.org/officeDocument/2006/relationships" xmlns:m="http://schemas.openxmlformats.org/officeDocument/2006/math" xmlns:v="urn:schemas-microsoft-com:vml" xmlns:wp14="http://schemas.microsoft.com/office/word/2010/wordprocessingDrawing" xmlns:wp="http://schemas.openxmlformats.org/drawingml/2006/wordprocessingDrawing" xmlns:w10="urn:schemas-microsoft-com:office:word" xmlns:w="http://schemas.openxmlformats.org/wordprocessingml/2006/main" xmlns:w14="http://schemas.microsoft.com/office/word/2010/wordml" xmlns:w15="http://schemas.microsoft.com/office/word/2012/wordml" xmlns:w16cex="http://schemas.microsoft.com/office/word/2018/wordml/cex" xmlns:w16cid="http://schemas.microsoft.com/office/word/2016/wordml/cid" xmlns:w16="http://schemas.microsoft.com/office/word/2018/wordml" xmlns:w16sdtdh="http://schemas.microsoft.com/office/word/2020/wordml/sdtdatahash" xmlns:w16se="http://schemas.microsoft.com/office/word/2015/wordml/symex" xmlns:wpg="http://schemas.microsoft.com/office/word/2010/wordprocessingGroup" xmlns:wpi="http://schemas.microsoft.com/office/word/2010/wordprocessingInk" xmlns:wne="http://schemas.microsoft.com/office/word/2006/wordml" xmlns:wps="http://schemas.microsoft.com/office/word/2010/wordprocessingShape" mc:Ignorable="w14 w15 w16se w16cid w16 w16cex w16sdtdh wp14">
   <w:body>
     <w:p>
       <w:pPr>
@@ -118,29 +118,7 @@
           <w:sz w:val="24"/>
           <w:lang w:val="en-US" w:eastAsia="fr-FR"/>
         </w:rPr>
-        <w:t xml:space="preserve">In this period where the temperature is abnormally </w:t>
-      </w:r>
-      <w:r>
-        <w:rPr>
-          <w:rFonts w:asciiTheme="majorHAnsi" w:eastAsia="Times New Roman" w:hAnsiTheme="majorHAnsi" w:cstheme="majorHAnsi"/>
-          <w:bCs/>
-          <w:color w:val="002060"/>
-          <w:kern w:val="36"/>
-          <w:sz w:val="24"/>
-          <w:lang w:val="en-US" w:eastAsia="fr-FR"/>
-        </w:rPr>
-        <w:t>high</w:t>
-      </w:r>
-      <w:r>
-        <w:rPr>
-          <w:rFonts w:asciiTheme="majorHAnsi" w:eastAsia="Times New Roman" w:hAnsiTheme="majorHAnsi" w:cstheme="majorHAnsi"/>
-          <w:bCs/>
-          <w:color w:val="002060"/>
-          <w:kern w:val="36"/>
-          <w:sz w:val="24"/>
-          <w:lang w:val="en-US" w:eastAsia="fr-FR"/>
-        </w:rPr>
-        <w:t xml:space="preserve"> and people use more and more fossil energy in their current life. My project has one objective: The Climatic </w:t>
+        <w:t xml:space="preserve">In this period where the temperature is abnormally high and people use more and more fossil energy in their current life. My project has one objective: The Climatic </w:t>
       </w:r>
       <w:r>
         <w:rPr>
@@ -179,105 +157,6 @@
           <w:lang w:val="en-US" w:eastAsia="fr-FR"/>
         </w:rPr>
       </w:pPr>
-      <w:r>
-        <w:rPr>
-          <w:rFonts w:asciiTheme="majorHAnsi" w:eastAsia="Times New Roman" w:hAnsiTheme="majorHAnsi" w:cstheme="majorHAnsi"/>
-          <w:bCs/>
-          <w:color w:val="002060"/>
-          <w:kern w:val="36"/>
-          <w:sz w:val="24"/>
-          <w:lang w:val="en-US" w:eastAsia="fr-FR"/>
-        </w:rPr>
-        <w:t xml:space="preserve">For this, I will make a website, where the people can find information about this subject and solutions too. For more </w:t>
-      </w:r>
-      <w:r>
-        <w:rPr>
-          <w:rFonts w:asciiTheme="majorHAnsi" w:eastAsia="Times New Roman" w:hAnsiTheme="majorHAnsi" w:cstheme="majorHAnsi"/>
-          <w:bCs/>
-          <w:color w:val="002060"/>
-          <w:kern w:val="36"/>
-          <w:sz w:val="24"/>
-          <w:lang w:val="en-US" w:eastAsia="fr-FR"/>
-        </w:rPr>
-        <w:t>awareness</w:t>
-      </w:r>
-      <w:r>
-        <w:rPr>
-          <w:rFonts w:asciiTheme="majorHAnsi" w:eastAsia="Times New Roman" w:hAnsiTheme="majorHAnsi" w:cstheme="majorHAnsi"/>
-          <w:bCs/>
-          <w:color w:val="002060"/>
-          <w:kern w:val="36"/>
-          <w:sz w:val="24"/>
-          <w:lang w:val="en-US" w:eastAsia="fr-FR"/>
-        </w:rPr>
-        <w:t>, user</w:t>
-      </w:r>
-      <w:r>
-        <w:rPr>
-          <w:rFonts w:asciiTheme="majorHAnsi" w:eastAsia="Times New Roman" w:hAnsiTheme="majorHAnsi" w:cstheme="majorHAnsi"/>
-          <w:bCs/>
-          <w:color w:val="002060"/>
-          <w:kern w:val="36"/>
-          <w:sz w:val="24"/>
-          <w:lang w:val="en-US" w:eastAsia="fr-FR"/>
-        </w:rPr>
-        <w:t>s</w:t>
-      </w:r>
-      <w:r>
-        <w:rPr>
-          <w:rFonts w:asciiTheme="majorHAnsi" w:eastAsia="Times New Roman" w:hAnsiTheme="majorHAnsi" w:cstheme="majorHAnsi"/>
-          <w:bCs/>
-          <w:color w:val="002060"/>
-          <w:kern w:val="36"/>
-          <w:sz w:val="24"/>
-          <w:lang w:val="en-US" w:eastAsia="fr-FR"/>
-        </w:rPr>
-        <w:t xml:space="preserve"> can view a counter in real time </w:t>
-      </w:r>
-      <w:r>
-        <w:rPr>
-          <w:rFonts w:asciiTheme="majorHAnsi" w:eastAsia="Times New Roman" w:hAnsiTheme="majorHAnsi" w:cstheme="majorHAnsi"/>
-          <w:bCs/>
-          <w:color w:val="002060"/>
-          <w:kern w:val="36"/>
-          <w:sz w:val="24"/>
-          <w:lang w:val="en-US" w:eastAsia="fr-FR"/>
-        </w:rPr>
-        <w:t>focusing on</w:t>
-      </w:r>
-      <w:r>
-        <w:rPr>
-          <w:rFonts w:asciiTheme="majorHAnsi" w:eastAsia="Times New Roman" w:hAnsiTheme="majorHAnsi" w:cstheme="majorHAnsi"/>
-          <w:bCs/>
-          <w:color w:val="002060"/>
-          <w:kern w:val="36"/>
-          <w:sz w:val="24"/>
-          <w:lang w:val="en-US" w:eastAsia="fr-FR"/>
-        </w:rPr>
-        <w:t xml:space="preserve"> the CO2 emission in </w:t>
-      </w:r>
-      <w:r>
-        <w:rPr>
-          <w:rFonts w:asciiTheme="majorHAnsi" w:eastAsia="Times New Roman" w:hAnsiTheme="majorHAnsi" w:cstheme="majorHAnsi"/>
-          <w:bCs/>
-          <w:color w:val="002060"/>
-          <w:kern w:val="36"/>
-          <w:sz w:val="24"/>
-          <w:lang w:val="en-US" w:eastAsia="fr-FR"/>
-        </w:rPr>
-        <w:t>every</w:t>
-      </w:r>
-      <w:r>
-        <w:rPr>
-          <w:rFonts w:asciiTheme="majorHAnsi" w:eastAsia="Times New Roman" w:hAnsiTheme="majorHAnsi" w:cstheme="majorHAnsi"/>
-          <w:bCs/>
-          <w:color w:val="002060"/>
-          <w:kern w:val="36"/>
-          <w:sz w:val="24"/>
-          <w:lang w:val="en-US" w:eastAsia="fr-FR"/>
-        </w:rPr>
-        <w:t xml:space="preserve"> different country all around the world.</w:t>
-      </w:r>
     </w:p>
     <w:p>
       <w:pPr>
@@ -302,95 +181,95 @@
           <w:sz w:val="24"/>
           <w:lang w:val="en-US" w:eastAsia="fr-FR"/>
         </w:rPr>
-        <w:t xml:space="preserve">In the same time, a counter will </w:t>
-      </w:r>
-      <w:r>
-        <w:rPr>
-          <w:rFonts w:asciiTheme="majorHAnsi" w:eastAsia="Times New Roman" w:hAnsiTheme="majorHAnsi" w:cstheme="majorHAnsi"/>
-          <w:bCs/>
-          <w:color w:val="002060"/>
-          <w:kern w:val="36"/>
-          <w:sz w:val="24"/>
-          <w:lang w:val="en-US" w:eastAsia="fr-FR"/>
-        </w:rPr>
-        <w:t xml:space="preserve">be </w:t>
-      </w:r>
-      <w:r>
-        <w:rPr>
-          <w:rFonts w:asciiTheme="majorHAnsi" w:eastAsia="Times New Roman" w:hAnsiTheme="majorHAnsi" w:cstheme="majorHAnsi"/>
-          <w:bCs/>
-          <w:color w:val="002060"/>
-          <w:kern w:val="36"/>
-          <w:sz w:val="24"/>
-          <w:lang w:val="en-US" w:eastAsia="fr-FR"/>
-        </w:rPr>
-        <w:t xml:space="preserve">made to inform the user how much Co2 emission </w:t>
-      </w:r>
-      <w:r>
-        <w:rPr>
-          <w:rFonts w:asciiTheme="majorHAnsi" w:eastAsia="Times New Roman" w:hAnsiTheme="majorHAnsi" w:cstheme="majorHAnsi"/>
-          <w:bCs/>
-          <w:color w:val="002060"/>
-          <w:kern w:val="36"/>
-          <w:sz w:val="24"/>
-          <w:lang w:val="en-US" w:eastAsia="fr-FR"/>
-        </w:rPr>
-        <w:t>he or she</w:t>
-      </w:r>
-      <w:r>
-        <w:rPr>
-          <w:rFonts w:asciiTheme="majorHAnsi" w:eastAsia="Times New Roman" w:hAnsiTheme="majorHAnsi" w:cstheme="majorHAnsi"/>
-          <w:bCs/>
-          <w:color w:val="002060"/>
-          <w:kern w:val="36"/>
-          <w:sz w:val="24"/>
-          <w:lang w:val="en-US" w:eastAsia="fr-FR"/>
-        </w:rPr>
-        <w:t xml:space="preserve"> </w:t>
-      </w:r>
-      <w:r>
-        <w:rPr>
-          <w:rFonts w:asciiTheme="majorHAnsi" w:eastAsia="Times New Roman" w:hAnsiTheme="majorHAnsi" w:cstheme="majorHAnsi"/>
-          <w:bCs/>
-          <w:color w:val="002060"/>
-          <w:kern w:val="36"/>
-          <w:sz w:val="24"/>
-          <w:lang w:val="en-US" w:eastAsia="fr-FR"/>
-        </w:rPr>
-        <w:t>has created</w:t>
-      </w:r>
-      <w:r>
-        <w:rPr>
-          <w:rFonts w:asciiTheme="majorHAnsi" w:eastAsia="Times New Roman" w:hAnsiTheme="majorHAnsi" w:cstheme="majorHAnsi"/>
-          <w:bCs/>
-          <w:color w:val="002060"/>
-          <w:kern w:val="36"/>
-          <w:sz w:val="24"/>
-          <w:lang w:val="en-US" w:eastAsia="fr-FR"/>
-        </w:rPr>
-        <w:t xml:space="preserve"> since he </w:t>
-      </w:r>
-      <w:r>
-        <w:rPr>
-          <w:rFonts w:asciiTheme="majorHAnsi" w:eastAsia="Times New Roman" w:hAnsiTheme="majorHAnsi" w:cstheme="majorHAnsi"/>
-          <w:bCs/>
-          <w:color w:val="002060"/>
-          <w:kern w:val="36"/>
-          <w:sz w:val="24"/>
-          <w:lang w:val="en-US" w:eastAsia="fr-FR"/>
-        </w:rPr>
-        <w:t>registered on</w:t>
-      </w:r>
-      <w:r>
-        <w:rPr>
-          <w:rFonts w:asciiTheme="majorHAnsi" w:eastAsia="Times New Roman" w:hAnsiTheme="majorHAnsi" w:cstheme="majorHAnsi"/>
-          <w:bCs/>
-          <w:color w:val="002060"/>
-          <w:kern w:val="36"/>
-          <w:sz w:val="24"/>
-          <w:lang w:val="en-US" w:eastAsia="fr-FR"/>
-        </w:rPr>
-        <w:t xml:space="preserve"> the website.</w:t>
+        <w:t xml:space="preserve">For this, I will make a website, where the people can find information about this subject and solutions too. For more </w:t>
+      </w:r>
+      <w:r>
+        <w:rPr>
+          <w:rFonts w:asciiTheme="majorHAnsi" w:eastAsia="Times New Roman" w:hAnsiTheme="majorHAnsi" w:cstheme="majorHAnsi"/>
+          <w:bCs/>
+          <w:color w:val="002060"/>
+          <w:kern w:val="36"/>
+          <w:sz w:val="24"/>
+          <w:lang w:val="en-US" w:eastAsia="fr-FR"/>
+        </w:rPr>
+        <w:t>awareness</w:t>
+      </w:r>
+      <w:r>
+        <w:rPr>
+          <w:rFonts w:asciiTheme="majorHAnsi" w:eastAsia="Times New Roman" w:hAnsiTheme="majorHAnsi" w:cstheme="majorHAnsi"/>
+          <w:bCs/>
+          <w:color w:val="002060"/>
+          <w:kern w:val="36"/>
+          <w:sz w:val="24"/>
+          <w:lang w:val="en-US" w:eastAsia="fr-FR"/>
+        </w:rPr>
+        <w:t>, user</w:t>
+      </w:r>
+      <w:r>
+        <w:rPr>
+          <w:rFonts w:asciiTheme="majorHAnsi" w:eastAsia="Times New Roman" w:hAnsiTheme="majorHAnsi" w:cstheme="majorHAnsi"/>
+          <w:bCs/>
+          <w:color w:val="002060"/>
+          <w:kern w:val="36"/>
+          <w:sz w:val="24"/>
+          <w:lang w:val="en-US" w:eastAsia="fr-FR"/>
+        </w:rPr>
+        <w:t>s</w:t>
+      </w:r>
+      <w:r>
+        <w:rPr>
+          <w:rFonts w:asciiTheme="majorHAnsi" w:eastAsia="Times New Roman" w:hAnsiTheme="majorHAnsi" w:cstheme="majorHAnsi"/>
+          <w:bCs/>
+          <w:color w:val="002060"/>
+          <w:kern w:val="36"/>
+          <w:sz w:val="24"/>
+          <w:lang w:val="en-US" w:eastAsia="fr-FR"/>
+        </w:rPr>
+        <w:t xml:space="preserve"> can view a counter in real time </w:t>
+      </w:r>
+      <w:r>
+        <w:rPr>
+          <w:rFonts w:asciiTheme="majorHAnsi" w:eastAsia="Times New Roman" w:hAnsiTheme="majorHAnsi" w:cstheme="majorHAnsi"/>
+          <w:bCs/>
+          <w:color w:val="002060"/>
+          <w:kern w:val="36"/>
+          <w:sz w:val="24"/>
+          <w:lang w:val="en-US" w:eastAsia="fr-FR"/>
+        </w:rPr>
+        <w:t>focusing on</w:t>
+      </w:r>
+      <w:r>
+        <w:rPr>
+          <w:rFonts w:asciiTheme="majorHAnsi" w:eastAsia="Times New Roman" w:hAnsiTheme="majorHAnsi" w:cstheme="majorHAnsi"/>
+          <w:bCs/>
+          <w:color w:val="002060"/>
+          <w:kern w:val="36"/>
+          <w:sz w:val="24"/>
+          <w:lang w:val="en-US" w:eastAsia="fr-FR"/>
+        </w:rPr>
+        <w:t xml:space="preserve"> the CO2 emission in </w:t>
+      </w:r>
+      <w:r>
+        <w:rPr>
+          <w:rFonts w:asciiTheme="majorHAnsi" w:eastAsia="Times New Roman" w:hAnsiTheme="majorHAnsi" w:cstheme="majorHAnsi"/>
+          <w:bCs/>
+          <w:color w:val="002060"/>
+          <w:kern w:val="36"/>
+          <w:sz w:val="24"/>
+          <w:lang w:val="en-US" w:eastAsia="fr-FR"/>
+        </w:rPr>
+        <w:t>every</w:t>
+      </w:r>
+      <w:r>
+        <w:rPr>
+          <w:rFonts w:asciiTheme="majorHAnsi" w:eastAsia="Times New Roman" w:hAnsiTheme="majorHAnsi" w:cstheme="majorHAnsi"/>
+          <w:bCs/>
+          <w:color w:val="002060"/>
+          <w:kern w:val="36"/>
+          <w:sz w:val="24"/>
+          <w:lang w:val="en-US" w:eastAsia="fr-FR"/>
+        </w:rPr>
+        <w:t xml:space="preserve"> different country all around the world.</w:t>
       </w:r>
     </w:p>
     <w:p>
@@ -407,171 +286,6 @@
           <w:lang w:val="en-US" w:eastAsia="fr-FR"/>
         </w:rPr>
       </w:pPr>
-      <w:r>
-        <w:rPr>
-          <w:rFonts w:asciiTheme="majorHAnsi" w:eastAsia="Times New Roman" w:hAnsiTheme="majorHAnsi" w:cstheme="majorHAnsi"/>
-          <w:bCs/>
-          <w:color w:val="002060"/>
-          <w:kern w:val="36"/>
-          <w:sz w:val="24"/>
-          <w:lang w:val="en-US" w:eastAsia="fr-FR"/>
-        </w:rPr>
-        <w:t xml:space="preserve">They will </w:t>
-      </w:r>
-      <w:r>
-        <w:rPr>
-          <w:rFonts w:asciiTheme="majorHAnsi" w:eastAsia="Times New Roman" w:hAnsiTheme="majorHAnsi" w:cstheme="majorHAnsi"/>
-          <w:bCs/>
-          <w:color w:val="002060"/>
-          <w:kern w:val="36"/>
-          <w:sz w:val="24"/>
-          <w:lang w:val="en-US" w:eastAsia="fr-FR"/>
-        </w:rPr>
-        <w:t xml:space="preserve">have the possibility to speak with </w:t>
-      </w:r>
-      <w:r>
-        <w:rPr>
-          <w:rFonts w:asciiTheme="majorHAnsi" w:eastAsia="Times New Roman" w:hAnsiTheme="majorHAnsi" w:cstheme="majorHAnsi"/>
-          <w:bCs/>
-          <w:color w:val="002060"/>
-          <w:kern w:val="36"/>
-          <w:sz w:val="24"/>
-          <w:lang w:val="en-US" w:eastAsia="fr-FR"/>
-        </w:rPr>
-        <w:t>other user</w:t>
-      </w:r>
-      <w:r>
-        <w:rPr>
-          <w:rFonts w:asciiTheme="majorHAnsi" w:eastAsia="Times New Roman" w:hAnsiTheme="majorHAnsi" w:cstheme="majorHAnsi"/>
-          <w:bCs/>
-          <w:color w:val="002060"/>
-          <w:kern w:val="36"/>
-          <w:sz w:val="24"/>
-          <w:lang w:val="en-US" w:eastAsia="fr-FR"/>
-        </w:rPr>
-        <w:t>s</w:t>
-      </w:r>
-      <w:r>
-        <w:rPr>
-          <w:rFonts w:asciiTheme="majorHAnsi" w:eastAsia="Times New Roman" w:hAnsiTheme="majorHAnsi" w:cstheme="majorHAnsi"/>
-          <w:bCs/>
-          <w:color w:val="002060"/>
-          <w:kern w:val="36"/>
-          <w:sz w:val="24"/>
-          <w:lang w:val="en-US" w:eastAsia="fr-FR"/>
-        </w:rPr>
-        <w:t xml:space="preserve"> </w:t>
-      </w:r>
-      <w:r>
-        <w:rPr>
-          <w:rFonts w:asciiTheme="majorHAnsi" w:eastAsia="Times New Roman" w:hAnsiTheme="majorHAnsi" w:cstheme="majorHAnsi"/>
-          <w:bCs/>
-          <w:color w:val="002060"/>
-          <w:kern w:val="36"/>
-          <w:sz w:val="24"/>
-          <w:lang w:val="en-US" w:eastAsia="fr-FR"/>
-        </w:rPr>
-        <w:t>thanks to</w:t>
-      </w:r>
-      <w:r>
-        <w:rPr>
-          <w:rFonts w:asciiTheme="majorHAnsi" w:eastAsia="Times New Roman" w:hAnsiTheme="majorHAnsi" w:cstheme="majorHAnsi"/>
-          <w:bCs/>
-          <w:color w:val="002060"/>
-          <w:kern w:val="36"/>
-          <w:sz w:val="24"/>
-          <w:lang w:val="en-US" w:eastAsia="fr-FR"/>
-        </w:rPr>
-        <w:t xml:space="preserve"> the forum </w:t>
-      </w:r>
-      <w:r>
-        <w:rPr>
-          <w:rFonts w:asciiTheme="majorHAnsi" w:eastAsia="Times New Roman" w:hAnsiTheme="majorHAnsi" w:cstheme="majorHAnsi"/>
-          <w:bCs/>
-          <w:color w:val="002060"/>
-          <w:kern w:val="36"/>
-          <w:sz w:val="24"/>
-          <w:lang w:val="en-US" w:eastAsia="fr-FR"/>
-        </w:rPr>
-        <w:t>to</w:t>
-      </w:r>
-      <w:r>
-        <w:rPr>
-          <w:rFonts w:asciiTheme="majorHAnsi" w:eastAsia="Times New Roman" w:hAnsiTheme="majorHAnsi" w:cstheme="majorHAnsi"/>
-          <w:bCs/>
-          <w:color w:val="002060"/>
-          <w:kern w:val="36"/>
-          <w:sz w:val="24"/>
-          <w:lang w:val="en-US" w:eastAsia="fr-FR"/>
-        </w:rPr>
-        <w:t xml:space="preserve"> </w:t>
-      </w:r>
-      <w:r>
-        <w:rPr>
-          <w:rFonts w:asciiTheme="majorHAnsi" w:eastAsia="Times New Roman" w:hAnsiTheme="majorHAnsi" w:cstheme="majorHAnsi"/>
-          <w:bCs/>
-          <w:color w:val="002060"/>
-          <w:kern w:val="36"/>
-          <w:sz w:val="24"/>
-          <w:lang w:val="en-US" w:eastAsia="fr-FR"/>
-        </w:rPr>
-        <w:t xml:space="preserve">deal with </w:t>
-      </w:r>
-      <w:r>
-        <w:rPr>
-          <w:rFonts w:asciiTheme="majorHAnsi" w:eastAsia="Times New Roman" w:hAnsiTheme="majorHAnsi" w:cstheme="majorHAnsi"/>
-          <w:bCs/>
-          <w:color w:val="002060"/>
-          <w:kern w:val="36"/>
-          <w:sz w:val="24"/>
-          <w:lang w:val="en-US" w:eastAsia="fr-FR"/>
-        </w:rPr>
-        <w:t>question</w:t>
-      </w:r>
-      <w:r>
-        <w:rPr>
-          <w:rFonts w:asciiTheme="majorHAnsi" w:eastAsia="Times New Roman" w:hAnsiTheme="majorHAnsi" w:cstheme="majorHAnsi"/>
-          <w:bCs/>
-          <w:color w:val="002060"/>
-          <w:kern w:val="36"/>
-          <w:sz w:val="24"/>
-          <w:lang w:val="en-US" w:eastAsia="fr-FR"/>
-        </w:rPr>
-        <w:t>s</w:t>
-      </w:r>
-      <w:r>
-        <w:rPr>
-          <w:rFonts w:asciiTheme="majorHAnsi" w:eastAsia="Times New Roman" w:hAnsiTheme="majorHAnsi" w:cstheme="majorHAnsi"/>
-          <w:bCs/>
-          <w:color w:val="002060"/>
-          <w:kern w:val="36"/>
-          <w:sz w:val="24"/>
-          <w:lang w:val="en-US" w:eastAsia="fr-FR"/>
-        </w:rPr>
-        <w:t xml:space="preserve"> and solution</w:t>
-      </w:r>
-      <w:r>
-        <w:rPr>
-          <w:rFonts w:asciiTheme="majorHAnsi" w:eastAsia="Times New Roman" w:hAnsiTheme="majorHAnsi" w:cstheme="majorHAnsi"/>
-          <w:bCs/>
-          <w:color w:val="002060"/>
-          <w:kern w:val="36"/>
-          <w:sz w:val="24"/>
-          <w:lang w:val="en-US" w:eastAsia="fr-FR"/>
-        </w:rPr>
-        <w:t>s</w:t>
-      </w:r>
-      <w:r>
-        <w:rPr>
-          <w:rFonts w:asciiTheme="majorHAnsi" w:eastAsia="Times New Roman" w:hAnsiTheme="majorHAnsi" w:cstheme="majorHAnsi"/>
-          <w:bCs/>
-          <w:color w:val="002060"/>
-          <w:kern w:val="36"/>
-          <w:sz w:val="24"/>
-          <w:lang w:val="en-US" w:eastAsia="fr-FR"/>
-        </w:rPr>
-        <w:t xml:space="preserve">. </w:t>
-      </w:r>
     </w:p>
     <w:p>
       <w:pPr>
@@ -587,51 +301,117 @@
           <w:lang w:val="en-US" w:eastAsia="fr-FR"/>
         </w:rPr>
       </w:pPr>
-      <w:r>
-        <w:rPr>
-          <w:rFonts w:asciiTheme="majorHAnsi" w:eastAsia="Times New Roman" w:hAnsiTheme="majorHAnsi" w:cstheme="majorHAnsi"/>
-          <w:bCs/>
-          <w:color w:val="002060"/>
-          <w:kern w:val="36"/>
-          <w:sz w:val="24"/>
-          <w:lang w:val="en-US" w:eastAsia="fr-FR"/>
-        </w:rPr>
-        <w:t>This project is called</w:t>
-      </w:r>
-      <w:r>
-        <w:rPr>
-          <w:rFonts w:asciiTheme="majorHAnsi" w:eastAsia="Times New Roman" w:hAnsiTheme="majorHAnsi" w:cstheme="majorHAnsi"/>
-          <w:bCs/>
-          <w:color w:val="002060"/>
-          <w:kern w:val="36"/>
-          <w:sz w:val="24"/>
-          <w:lang w:val="en-US" w:eastAsia="fr-FR"/>
-        </w:rPr>
-        <w:t xml:space="preserve"> “Change ton </w:t>
-      </w:r>
-      <w:proofErr w:type="spellStart"/>
-      <w:r>
-        <w:rPr>
-          <w:rFonts w:asciiTheme="majorHAnsi" w:eastAsia="Times New Roman" w:hAnsiTheme="majorHAnsi" w:cstheme="majorHAnsi"/>
-          <w:bCs/>
-          <w:color w:val="002060"/>
-          <w:kern w:val="36"/>
-          <w:sz w:val="24"/>
-          <w:lang w:val="en-US" w:eastAsia="fr-FR"/>
-        </w:rPr>
-        <w:t>Climat</w:t>
-      </w:r>
-      <w:proofErr w:type="spellEnd"/>
-      <w:r>
-        <w:rPr>
-          <w:rFonts w:asciiTheme="majorHAnsi" w:eastAsia="Times New Roman" w:hAnsiTheme="majorHAnsi" w:cstheme="majorHAnsi"/>
-          <w:bCs/>
-          <w:color w:val="002060"/>
-          <w:kern w:val="36"/>
-          <w:sz w:val="24"/>
-          <w:lang w:val="en-US" w:eastAsia="fr-FR"/>
-        </w:rPr>
-        <w:t>”</w:t>
+      <w:proofErr w:type="gramStart"/>
+      <w:r>
+        <w:rPr>
+          <w:rFonts w:asciiTheme="majorHAnsi" w:eastAsia="Times New Roman" w:hAnsiTheme="majorHAnsi" w:cstheme="majorHAnsi"/>
+          <w:bCs/>
+          <w:color w:val="002060"/>
+          <w:kern w:val="36"/>
+          <w:sz w:val="24"/>
+          <w:lang w:val="en-US" w:eastAsia="fr-FR"/>
+        </w:rPr>
+        <w:t>In</w:t>
+      </w:r>
+      <w:proofErr w:type="gramEnd"/>
+      <w:r>
+        <w:rPr>
+          <w:rFonts w:asciiTheme="majorHAnsi" w:eastAsia="Times New Roman" w:hAnsiTheme="majorHAnsi" w:cstheme="majorHAnsi"/>
+          <w:bCs/>
+          <w:color w:val="002060"/>
+          <w:kern w:val="36"/>
+          <w:sz w:val="24"/>
+          <w:lang w:val="en-US" w:eastAsia="fr-FR"/>
+        </w:rPr>
+        <w:t xml:space="preserve"> the same time, a counter will </w:t>
+      </w:r>
+      <w:r>
+        <w:rPr>
+          <w:rFonts w:asciiTheme="majorHAnsi" w:eastAsia="Times New Roman" w:hAnsiTheme="majorHAnsi" w:cstheme="majorHAnsi"/>
+          <w:bCs/>
+          <w:color w:val="002060"/>
+          <w:kern w:val="36"/>
+          <w:sz w:val="24"/>
+          <w:lang w:val="en-US" w:eastAsia="fr-FR"/>
+        </w:rPr>
+        <w:t xml:space="preserve">be </w:t>
+      </w:r>
+      <w:r>
+        <w:rPr>
+          <w:rFonts w:asciiTheme="majorHAnsi" w:eastAsia="Times New Roman" w:hAnsiTheme="majorHAnsi" w:cstheme="majorHAnsi"/>
+          <w:bCs/>
+          <w:color w:val="002060"/>
+          <w:kern w:val="36"/>
+          <w:sz w:val="24"/>
+          <w:lang w:val="en-US" w:eastAsia="fr-FR"/>
+        </w:rPr>
+        <w:t xml:space="preserve">made to inform the user how much Co2 emission </w:t>
+      </w:r>
+      <w:r>
+        <w:rPr>
+          <w:rFonts w:asciiTheme="majorHAnsi" w:eastAsia="Times New Roman" w:hAnsiTheme="majorHAnsi" w:cstheme="majorHAnsi"/>
+          <w:bCs/>
+          <w:color w:val="002060"/>
+          <w:kern w:val="36"/>
+          <w:sz w:val="24"/>
+          <w:lang w:val="en-US" w:eastAsia="fr-FR"/>
+        </w:rPr>
+        <w:t>he or she</w:t>
+      </w:r>
+      <w:r>
+        <w:rPr>
+          <w:rFonts w:asciiTheme="majorHAnsi" w:eastAsia="Times New Roman" w:hAnsiTheme="majorHAnsi" w:cstheme="majorHAnsi"/>
+          <w:bCs/>
+          <w:color w:val="002060"/>
+          <w:kern w:val="36"/>
+          <w:sz w:val="24"/>
+          <w:lang w:val="en-US" w:eastAsia="fr-FR"/>
+        </w:rPr>
+        <w:t xml:space="preserve"> </w:t>
+      </w:r>
+      <w:r>
+        <w:rPr>
+          <w:rFonts w:asciiTheme="majorHAnsi" w:eastAsia="Times New Roman" w:hAnsiTheme="majorHAnsi" w:cstheme="majorHAnsi"/>
+          <w:bCs/>
+          <w:color w:val="002060"/>
+          <w:kern w:val="36"/>
+          <w:sz w:val="24"/>
+          <w:lang w:val="en-US" w:eastAsia="fr-FR"/>
+        </w:rPr>
+        <w:t>has created</w:t>
+      </w:r>
+      <w:r>
+        <w:rPr>
+          <w:rFonts w:asciiTheme="majorHAnsi" w:eastAsia="Times New Roman" w:hAnsiTheme="majorHAnsi" w:cstheme="majorHAnsi"/>
+          <w:bCs/>
+          <w:color w:val="002060"/>
+          <w:kern w:val="36"/>
+          <w:sz w:val="24"/>
+          <w:lang w:val="en-US" w:eastAsia="fr-FR"/>
+        </w:rPr>
+        <w:t xml:space="preserve"> since he </w:t>
+      </w:r>
+      <w:r>
+        <w:rPr>
+          <w:rFonts w:asciiTheme="majorHAnsi" w:eastAsia="Times New Roman" w:hAnsiTheme="majorHAnsi" w:cstheme="majorHAnsi"/>
+          <w:bCs/>
+          <w:color w:val="002060"/>
+          <w:kern w:val="36"/>
+          <w:sz w:val="24"/>
+          <w:lang w:val="en-US" w:eastAsia="fr-FR"/>
+        </w:rPr>
+        <w:t>registered on</w:t>
+      </w:r>
+      <w:r>
+        <w:rPr>
+          <w:rFonts w:asciiTheme="majorHAnsi" w:eastAsia="Times New Roman" w:hAnsiTheme="majorHAnsi" w:cstheme="majorHAnsi"/>
+          <w:bCs/>
+          <w:color w:val="002060"/>
+          <w:kern w:val="36"/>
+          <w:sz w:val="24"/>
+          <w:lang w:val="en-US" w:eastAsia="fr-FR"/>
+        </w:rPr>
+        <w:t xml:space="preserve"> the website.</w:t>
       </w:r>
     </w:p>
     <w:p>
@@ -648,39 +428,6 @@
           <w:lang w:val="en-US" w:eastAsia="fr-FR"/>
         </w:rPr>
       </w:pPr>
-      <w:r>
-        <w:rPr>
-          <w:rFonts w:asciiTheme="majorHAnsi" w:eastAsia="Times New Roman" w:hAnsiTheme="majorHAnsi" w:cstheme="majorHAnsi"/>
-          <w:bCs/>
-          <w:color w:val="002060"/>
-          <w:kern w:val="36"/>
-          <w:sz w:val="24"/>
-          <w:lang w:val="en-US" w:eastAsia="fr-FR"/>
-        </w:rPr>
-        <w:t>The website project will</w:t>
-      </w:r>
-      <w:r>
-        <w:rPr>
-          <w:rFonts w:asciiTheme="majorHAnsi" w:eastAsia="Times New Roman" w:hAnsiTheme="majorHAnsi" w:cstheme="majorHAnsi"/>
-          <w:bCs/>
-          <w:color w:val="002060"/>
-          <w:kern w:val="36"/>
-          <w:sz w:val="24"/>
-          <w:lang w:val="en-US" w:eastAsia="fr-FR"/>
-        </w:rPr>
-        <w:t xml:space="preserve"> be a web application which</w:t>
-      </w:r>
-      <w:r>
-        <w:rPr>
-          <w:rFonts w:asciiTheme="majorHAnsi" w:eastAsia="Times New Roman" w:hAnsiTheme="majorHAnsi" w:cstheme="majorHAnsi"/>
-          <w:bCs/>
-          <w:color w:val="002060"/>
-          <w:kern w:val="36"/>
-          <w:sz w:val="24"/>
-          <w:lang w:val="en-US" w:eastAsia="fr-FR"/>
-        </w:rPr>
-        <w:t xml:space="preserve"> will be developed with HTML and CSS Language. </w:t>
-      </w:r>
     </w:p>
     <w:p>
       <w:pPr>
@@ -705,7 +452,40 @@
           <w:sz w:val="24"/>
           <w:lang w:val="en-US" w:eastAsia="fr-FR"/>
         </w:rPr>
-        <w:t>For a more dynamical</w:t>
+        <w:t xml:space="preserve">They will </w:t>
+      </w:r>
+      <w:r>
+        <w:rPr>
+          <w:rFonts w:asciiTheme="majorHAnsi" w:eastAsia="Times New Roman" w:hAnsiTheme="majorHAnsi" w:cstheme="majorHAnsi"/>
+          <w:bCs/>
+          <w:color w:val="002060"/>
+          <w:kern w:val="36"/>
+          <w:sz w:val="24"/>
+          <w:lang w:val="en-US" w:eastAsia="fr-FR"/>
+        </w:rPr>
+        <w:t xml:space="preserve">have the possibility to speak with </w:t>
+      </w:r>
+      <w:r>
+        <w:rPr>
+          <w:rFonts w:asciiTheme="majorHAnsi" w:eastAsia="Times New Roman" w:hAnsiTheme="majorHAnsi" w:cstheme="majorHAnsi"/>
+          <w:bCs/>
+          <w:color w:val="002060"/>
+          <w:kern w:val="36"/>
+          <w:sz w:val="24"/>
+          <w:lang w:val="en-US" w:eastAsia="fr-FR"/>
+        </w:rPr>
+        <w:t>other user</w:t>
+      </w:r>
+      <w:r>
+        <w:rPr>
+          <w:rFonts w:asciiTheme="majorHAnsi" w:eastAsia="Times New Roman" w:hAnsiTheme="majorHAnsi" w:cstheme="majorHAnsi"/>
+          <w:bCs/>
+          <w:color w:val="002060"/>
+          <w:kern w:val="36"/>
+          <w:sz w:val="24"/>
+          <w:lang w:val="en-US" w:eastAsia="fr-FR"/>
+        </w:rPr>
+        <w:t>s</w:t>
       </w:r>
       <w:r>
         <w:rPr>
@@ -727,53 +507,106 @@
           <w:sz w:val="24"/>
           <w:lang w:val="en-US" w:eastAsia="fr-FR"/>
         </w:rPr>
-        <w:t xml:space="preserve">website, </w:t>
-      </w:r>
-      <w:proofErr w:type="spellStart"/>
-      <w:r>
-        <w:rPr>
-          <w:rFonts w:asciiTheme="majorHAnsi" w:eastAsia="Times New Roman" w:hAnsiTheme="majorHAnsi" w:cstheme="majorHAnsi"/>
-          <w:bCs/>
-          <w:color w:val="002060"/>
-          <w:kern w:val="36"/>
-          <w:sz w:val="24"/>
-          <w:lang w:val="en-US" w:eastAsia="fr-FR"/>
-        </w:rPr>
-        <w:t>Javascript</w:t>
-      </w:r>
-      <w:proofErr w:type="spellEnd"/>
-      <w:r>
-        <w:rPr>
-          <w:rFonts w:asciiTheme="majorHAnsi" w:eastAsia="Times New Roman" w:hAnsiTheme="majorHAnsi" w:cstheme="majorHAnsi"/>
-          <w:bCs/>
-          <w:color w:val="002060"/>
-          <w:kern w:val="36"/>
-          <w:sz w:val="24"/>
-          <w:lang w:val="en-US" w:eastAsia="fr-FR"/>
-        </w:rPr>
-        <w:t xml:space="preserve"> will be used too and</w:t>
-      </w:r>
-      <w:r>
-        <w:rPr>
-          <w:rFonts w:asciiTheme="majorHAnsi" w:eastAsia="Times New Roman" w:hAnsiTheme="majorHAnsi" w:cstheme="majorHAnsi"/>
-          <w:bCs/>
-          <w:color w:val="002060"/>
-          <w:kern w:val="36"/>
-          <w:sz w:val="24"/>
-          <w:lang w:val="en-US" w:eastAsia="fr-FR"/>
-        </w:rPr>
-        <w:t xml:space="preserve"> for the forum part, I will use</w:t>
-      </w:r>
-      <w:r>
-        <w:rPr>
-          <w:rFonts w:asciiTheme="majorHAnsi" w:eastAsia="Times New Roman" w:hAnsiTheme="majorHAnsi" w:cstheme="majorHAnsi"/>
-          <w:bCs/>
-          <w:color w:val="002060"/>
-          <w:kern w:val="36"/>
-          <w:sz w:val="24"/>
-          <w:lang w:val="en-US" w:eastAsia="fr-FR"/>
-        </w:rPr>
-        <w:t xml:space="preserve"> PHP technologies.</w:t>
+        <w:t>thanks to</w:t>
+      </w:r>
+      <w:r>
+        <w:rPr>
+          <w:rFonts w:asciiTheme="majorHAnsi" w:eastAsia="Times New Roman" w:hAnsiTheme="majorHAnsi" w:cstheme="majorHAnsi"/>
+          <w:bCs/>
+          <w:color w:val="002060"/>
+          <w:kern w:val="36"/>
+          <w:sz w:val="24"/>
+          <w:lang w:val="en-US" w:eastAsia="fr-FR"/>
+        </w:rPr>
+        <w:t xml:space="preserve"> the forum </w:t>
+      </w:r>
+      <w:r>
+        <w:rPr>
+          <w:rFonts w:asciiTheme="majorHAnsi" w:eastAsia="Times New Roman" w:hAnsiTheme="majorHAnsi" w:cstheme="majorHAnsi"/>
+          <w:bCs/>
+          <w:color w:val="002060"/>
+          <w:kern w:val="36"/>
+          <w:sz w:val="24"/>
+          <w:lang w:val="en-US" w:eastAsia="fr-FR"/>
+        </w:rPr>
+        <w:t>to</w:t>
+      </w:r>
+      <w:r>
+        <w:rPr>
+          <w:rFonts w:asciiTheme="majorHAnsi" w:eastAsia="Times New Roman" w:hAnsiTheme="majorHAnsi" w:cstheme="majorHAnsi"/>
+          <w:bCs/>
+          <w:color w:val="002060"/>
+          <w:kern w:val="36"/>
+          <w:sz w:val="24"/>
+          <w:lang w:val="en-US" w:eastAsia="fr-FR"/>
+        </w:rPr>
+        <w:t xml:space="preserve"> </w:t>
+      </w:r>
+      <w:r>
+        <w:rPr>
+          <w:rFonts w:asciiTheme="majorHAnsi" w:eastAsia="Times New Roman" w:hAnsiTheme="majorHAnsi" w:cstheme="majorHAnsi"/>
+          <w:bCs/>
+          <w:color w:val="002060"/>
+          <w:kern w:val="36"/>
+          <w:sz w:val="24"/>
+          <w:lang w:val="en-US" w:eastAsia="fr-FR"/>
+        </w:rPr>
+        <w:t xml:space="preserve">deal with </w:t>
+      </w:r>
+      <w:r>
+        <w:rPr>
+          <w:rFonts w:asciiTheme="majorHAnsi" w:eastAsia="Times New Roman" w:hAnsiTheme="majorHAnsi" w:cstheme="majorHAnsi"/>
+          <w:bCs/>
+          <w:color w:val="002060"/>
+          <w:kern w:val="36"/>
+          <w:sz w:val="24"/>
+          <w:lang w:val="en-US" w:eastAsia="fr-FR"/>
+        </w:rPr>
+        <w:t>question</w:t>
+      </w:r>
+      <w:r>
+        <w:rPr>
+          <w:rFonts w:asciiTheme="majorHAnsi" w:eastAsia="Times New Roman" w:hAnsiTheme="majorHAnsi" w:cstheme="majorHAnsi"/>
+          <w:bCs/>
+          <w:color w:val="002060"/>
+          <w:kern w:val="36"/>
+          <w:sz w:val="24"/>
+          <w:lang w:val="en-US" w:eastAsia="fr-FR"/>
+        </w:rPr>
+        <w:t>s</w:t>
+      </w:r>
+      <w:r>
+        <w:rPr>
+          <w:rFonts w:asciiTheme="majorHAnsi" w:eastAsia="Times New Roman" w:hAnsiTheme="majorHAnsi" w:cstheme="majorHAnsi"/>
+          <w:bCs/>
+          <w:color w:val="002060"/>
+          <w:kern w:val="36"/>
+          <w:sz w:val="24"/>
+          <w:lang w:val="en-US" w:eastAsia="fr-FR"/>
+        </w:rPr>
+        <w:t xml:space="preserve"> and solution</w:t>
+      </w:r>
+      <w:r>
+        <w:rPr>
+          <w:rFonts w:asciiTheme="majorHAnsi" w:eastAsia="Times New Roman" w:hAnsiTheme="majorHAnsi" w:cstheme="majorHAnsi"/>
+          <w:bCs/>
+          <w:color w:val="002060"/>
+          <w:kern w:val="36"/>
+          <w:sz w:val="24"/>
+          <w:lang w:val="en-US" w:eastAsia="fr-FR"/>
+        </w:rPr>
+        <w:t>s</w:t>
+      </w:r>
+      <w:r>
+        <w:rPr>
+          <w:rFonts w:asciiTheme="majorHAnsi" w:eastAsia="Times New Roman" w:hAnsiTheme="majorHAnsi" w:cstheme="majorHAnsi"/>
+          <w:bCs/>
+          <w:color w:val="002060"/>
+          <w:kern w:val="36"/>
+          <w:sz w:val="24"/>
+          <w:lang w:val="en-US" w:eastAsia="fr-FR"/>
+        </w:rPr>
+        <w:t xml:space="preserve">. </w:t>
       </w:r>
     </w:p>
     <w:p>
@@ -790,193 +623,6 @@
           <w:lang w:val="en-US" w:eastAsia="fr-FR"/>
         </w:rPr>
       </w:pPr>
-      <w:r>
-        <w:rPr>
-          <w:rFonts w:asciiTheme="majorHAnsi" w:eastAsia="Times New Roman" w:hAnsiTheme="majorHAnsi" w:cstheme="majorHAnsi"/>
-          <w:bCs/>
-          <w:color w:val="002060"/>
-          <w:kern w:val="36"/>
-          <w:sz w:val="24"/>
-          <w:lang w:val="en-US" w:eastAsia="fr-FR"/>
-        </w:rPr>
-        <w:t xml:space="preserve">For the front-end part, the design will be scalable and </w:t>
-      </w:r>
-      <w:r>
-        <w:rPr>
-          <w:rFonts w:asciiTheme="majorHAnsi" w:eastAsia="Times New Roman" w:hAnsiTheme="majorHAnsi" w:cstheme="majorHAnsi"/>
-          <w:bCs/>
-          <w:color w:val="002060"/>
-          <w:kern w:val="36"/>
-          <w:sz w:val="24"/>
-          <w:lang w:val="en-US" w:eastAsia="fr-FR"/>
-        </w:rPr>
-        <w:t>designed</w:t>
-      </w:r>
-      <w:r>
-        <w:rPr>
-          <w:rFonts w:asciiTheme="majorHAnsi" w:eastAsia="Times New Roman" w:hAnsiTheme="majorHAnsi" w:cstheme="majorHAnsi"/>
-          <w:bCs/>
-          <w:color w:val="002060"/>
-          <w:kern w:val="36"/>
-          <w:sz w:val="24"/>
-          <w:lang w:val="en-US" w:eastAsia="fr-FR"/>
-        </w:rPr>
-        <w:t xml:space="preserve"> “Mobile First” becaus</w:t>
-      </w:r>
-      <w:r>
-        <w:rPr>
-          <w:rFonts w:asciiTheme="majorHAnsi" w:eastAsia="Times New Roman" w:hAnsiTheme="majorHAnsi" w:cstheme="majorHAnsi"/>
-          <w:bCs/>
-          <w:color w:val="002060"/>
-          <w:kern w:val="36"/>
-          <w:sz w:val="24"/>
-          <w:lang w:val="en-US" w:eastAsia="fr-FR"/>
-        </w:rPr>
-        <w:t>e the target is the young adult and these users use smart phones much more than computers.</w:t>
-      </w:r>
-      <w:r>
-        <w:rPr>
-          <w:rFonts w:asciiTheme="majorHAnsi" w:eastAsia="Times New Roman" w:hAnsiTheme="majorHAnsi" w:cstheme="majorHAnsi"/>
-          <w:bCs/>
-          <w:color w:val="002060"/>
-          <w:kern w:val="36"/>
-          <w:sz w:val="24"/>
-          <w:lang w:val="en-US" w:eastAsia="fr-FR"/>
-        </w:rPr>
-        <w:t xml:space="preserve"> The design will be </w:t>
-      </w:r>
-      <w:r>
-        <w:rPr>
-          <w:rFonts w:asciiTheme="majorHAnsi" w:eastAsia="Times New Roman" w:hAnsiTheme="majorHAnsi" w:cstheme="majorHAnsi"/>
-          <w:bCs/>
-          <w:color w:val="002060"/>
-          <w:kern w:val="36"/>
-          <w:sz w:val="24"/>
-          <w:lang w:val="en-US" w:eastAsia="fr-FR"/>
-        </w:rPr>
-        <w:t>a</w:t>
-      </w:r>
-      <w:r>
-        <w:rPr>
-          <w:rFonts w:asciiTheme="majorHAnsi" w:eastAsia="Times New Roman" w:hAnsiTheme="majorHAnsi" w:cstheme="majorHAnsi"/>
-          <w:bCs/>
-          <w:color w:val="002060"/>
-          <w:kern w:val="36"/>
-          <w:sz w:val="24"/>
-          <w:lang w:val="en-US" w:eastAsia="fr-FR"/>
-        </w:rPr>
-        <w:t xml:space="preserve"> flat design with Green </w:t>
-      </w:r>
-      <w:r>
-        <w:rPr>
-          <w:rFonts w:asciiTheme="majorHAnsi" w:eastAsia="Times New Roman" w:hAnsiTheme="majorHAnsi" w:cstheme="majorHAnsi"/>
-          <w:bCs/>
-          <w:color w:val="002060"/>
-          <w:kern w:val="36"/>
-          <w:sz w:val="24"/>
-          <w:lang w:val="en-US" w:eastAsia="fr-FR"/>
-        </w:rPr>
-        <w:t>and</w:t>
-      </w:r>
-      <w:r>
-        <w:rPr>
-          <w:rFonts w:asciiTheme="majorHAnsi" w:eastAsia="Times New Roman" w:hAnsiTheme="majorHAnsi" w:cstheme="majorHAnsi"/>
-          <w:bCs/>
-          <w:color w:val="002060"/>
-          <w:kern w:val="36"/>
-          <w:sz w:val="24"/>
-          <w:lang w:val="en-US" w:eastAsia="fr-FR"/>
-        </w:rPr>
-        <w:t xml:space="preserve"> Yellow </w:t>
-      </w:r>
-      <w:r>
-        <w:rPr>
-          <w:rFonts w:asciiTheme="majorHAnsi" w:eastAsia="Times New Roman" w:hAnsiTheme="majorHAnsi" w:cstheme="majorHAnsi"/>
-          <w:bCs/>
-          <w:color w:val="002060"/>
-          <w:kern w:val="36"/>
-          <w:sz w:val="24"/>
-          <w:lang w:val="en-US" w:eastAsia="fr-FR"/>
-        </w:rPr>
-        <w:t>color</w:t>
-      </w:r>
-      <w:r>
-        <w:rPr>
-          <w:rFonts w:asciiTheme="majorHAnsi" w:eastAsia="Times New Roman" w:hAnsiTheme="majorHAnsi" w:cstheme="majorHAnsi"/>
-          <w:bCs/>
-          <w:color w:val="002060"/>
-          <w:kern w:val="36"/>
-          <w:sz w:val="24"/>
-          <w:lang w:val="en-US" w:eastAsia="fr-FR"/>
-        </w:rPr>
-        <w:t xml:space="preserve"> to </w:t>
-      </w:r>
-      <w:r>
-        <w:rPr>
-          <w:rFonts w:asciiTheme="majorHAnsi" w:eastAsia="Times New Roman" w:hAnsiTheme="majorHAnsi" w:cstheme="majorHAnsi"/>
-          <w:bCs/>
-          <w:color w:val="002060"/>
-          <w:kern w:val="36"/>
-          <w:sz w:val="24"/>
-          <w:lang w:val="en-US" w:eastAsia="fr-FR"/>
-        </w:rPr>
-        <w:t>remind</w:t>
-      </w:r>
-      <w:r>
-        <w:rPr>
-          <w:rFonts w:asciiTheme="majorHAnsi" w:eastAsia="Times New Roman" w:hAnsiTheme="majorHAnsi" w:cstheme="majorHAnsi"/>
-          <w:bCs/>
-          <w:color w:val="002060"/>
-          <w:kern w:val="36"/>
-          <w:sz w:val="24"/>
-          <w:lang w:val="en-US" w:eastAsia="fr-FR"/>
-        </w:rPr>
-        <w:t xml:space="preserve"> the Nature. The pictures will be vector</w:t>
-      </w:r>
-      <w:r>
-        <w:rPr>
-          <w:rFonts w:asciiTheme="majorHAnsi" w:eastAsia="Times New Roman" w:hAnsiTheme="majorHAnsi" w:cstheme="majorHAnsi"/>
-          <w:bCs/>
-          <w:color w:val="002060"/>
-          <w:kern w:val="36"/>
-          <w:sz w:val="24"/>
-          <w:lang w:val="en-US" w:eastAsia="fr-FR"/>
-        </w:rPr>
-        <w:t>s</w:t>
-      </w:r>
-      <w:r>
-        <w:rPr>
-          <w:rFonts w:asciiTheme="majorHAnsi" w:eastAsia="Times New Roman" w:hAnsiTheme="majorHAnsi" w:cstheme="majorHAnsi"/>
-          <w:bCs/>
-          <w:color w:val="002060"/>
-          <w:kern w:val="36"/>
-          <w:sz w:val="24"/>
-          <w:lang w:val="en-US" w:eastAsia="fr-FR"/>
-        </w:rPr>
-        <w:t xml:space="preserve"> </w:t>
-      </w:r>
-      <w:r>
-        <w:rPr>
-          <w:rFonts w:asciiTheme="majorHAnsi" w:eastAsia="Times New Roman" w:hAnsiTheme="majorHAnsi" w:cstheme="majorHAnsi"/>
-          <w:bCs/>
-          <w:color w:val="002060"/>
-          <w:kern w:val="36"/>
-          <w:sz w:val="24"/>
-          <w:lang w:val="en-US" w:eastAsia="fr-FR"/>
-        </w:rPr>
-        <w:t>to</w:t>
-      </w:r>
-      <w:r>
-        <w:rPr>
-          <w:rFonts w:asciiTheme="majorHAnsi" w:eastAsia="Times New Roman" w:hAnsiTheme="majorHAnsi" w:cstheme="majorHAnsi"/>
-          <w:bCs/>
-          <w:color w:val="002060"/>
-          <w:kern w:val="36"/>
-          <w:sz w:val="24"/>
-          <w:lang w:val="en-US" w:eastAsia="fr-FR"/>
-        </w:rPr>
-        <w:t xml:space="preserve"> simplify the responsive design part.</w:t>
-      </w:r>
     </w:p>
     <w:p>
       <w:pPr>
@@ -1001,6 +647,430 @@
           <w:sz w:val="24"/>
           <w:lang w:val="en-US" w:eastAsia="fr-FR"/>
         </w:rPr>
+        <w:t>This project is called</w:t>
+      </w:r>
+      <w:r>
+        <w:rPr>
+          <w:rFonts w:asciiTheme="majorHAnsi" w:eastAsia="Times New Roman" w:hAnsiTheme="majorHAnsi" w:cstheme="majorHAnsi"/>
+          <w:bCs/>
+          <w:color w:val="002060"/>
+          <w:kern w:val="36"/>
+          <w:sz w:val="24"/>
+          <w:lang w:val="en-US" w:eastAsia="fr-FR"/>
+        </w:rPr>
+        <w:t xml:space="preserve"> “Change ton </w:t>
+      </w:r>
+      <w:proofErr w:type="spellStart"/>
+      <w:proofErr w:type="gramStart"/>
+      <w:r>
+        <w:rPr>
+          <w:rFonts w:asciiTheme="majorHAnsi" w:eastAsia="Times New Roman" w:hAnsiTheme="majorHAnsi" w:cstheme="majorHAnsi"/>
+          <w:bCs/>
+          <w:color w:val="002060"/>
+          <w:kern w:val="36"/>
+          <w:sz w:val="24"/>
+          <w:lang w:val="en-US" w:eastAsia="fr-FR"/>
+        </w:rPr>
+        <w:t>Climat</w:t>
+      </w:r>
+      <w:proofErr w:type="spellEnd"/>
+      <w:proofErr w:type="gramEnd"/>
+      <w:r>
+        <w:rPr>
+          <w:rFonts w:asciiTheme="majorHAnsi" w:eastAsia="Times New Roman" w:hAnsiTheme="majorHAnsi" w:cstheme="majorHAnsi"/>
+          <w:bCs/>
+          <w:color w:val="002060"/>
+          <w:kern w:val="36"/>
+          <w:sz w:val="24"/>
+          <w:lang w:val="en-US" w:eastAsia="fr-FR"/>
+        </w:rPr>
+        <w:t>”</w:t>
+      </w:r>
+    </w:p>
+    <w:p>
+      <w:pPr>
+        <w:spacing w:before="0" w:after="0"/>
+        <w:jc w:val="both"/>
+        <w:outlineLvl w:val="0"/>
+        <w:rPr>
+          <w:rFonts w:asciiTheme="majorHAnsi" w:eastAsia="Times New Roman" w:hAnsiTheme="majorHAnsi" w:cstheme="majorHAnsi"/>
+          <w:bCs/>
+          <w:color w:val="002060"/>
+          <w:kern w:val="36"/>
+          <w:sz w:val="24"/>
+          <w:lang w:val="en-US" w:eastAsia="fr-FR"/>
+        </w:rPr>
+      </w:pPr>
+      <w:r>
+        <w:rPr>
+          <w:rFonts w:asciiTheme="majorHAnsi" w:eastAsia="Times New Roman" w:hAnsiTheme="majorHAnsi" w:cstheme="majorHAnsi"/>
+          <w:bCs/>
+          <w:color w:val="002060"/>
+          <w:kern w:val="36"/>
+          <w:sz w:val="24"/>
+          <w:lang w:val="en-US" w:eastAsia="fr-FR"/>
+        </w:rPr>
+        <w:t>The website project will</w:t>
+      </w:r>
+      <w:r>
+        <w:rPr>
+          <w:rFonts w:asciiTheme="majorHAnsi" w:eastAsia="Times New Roman" w:hAnsiTheme="majorHAnsi" w:cstheme="majorHAnsi"/>
+          <w:bCs/>
+          <w:color w:val="002060"/>
+          <w:kern w:val="36"/>
+          <w:sz w:val="24"/>
+          <w:lang w:val="en-US" w:eastAsia="fr-FR"/>
+        </w:rPr>
+        <w:t xml:space="preserve"> be a web application which</w:t>
+      </w:r>
+      <w:r>
+        <w:rPr>
+          <w:rFonts w:asciiTheme="majorHAnsi" w:eastAsia="Times New Roman" w:hAnsiTheme="majorHAnsi" w:cstheme="majorHAnsi"/>
+          <w:bCs/>
+          <w:color w:val="002060"/>
+          <w:kern w:val="36"/>
+          <w:sz w:val="24"/>
+          <w:lang w:val="en-US" w:eastAsia="fr-FR"/>
+        </w:rPr>
+        <w:t xml:space="preserve"> will be developed with HTML and CSS Language. </w:t>
+      </w:r>
+    </w:p>
+    <w:p>
+      <w:pPr>
+        <w:spacing w:before="0" w:after="0"/>
+        <w:jc w:val="both"/>
+        <w:outlineLvl w:val="0"/>
+        <w:rPr>
+          <w:rFonts w:asciiTheme="majorHAnsi" w:eastAsia="Times New Roman" w:hAnsiTheme="majorHAnsi" w:cstheme="majorHAnsi"/>
+          <w:bCs/>
+          <w:color w:val="002060"/>
+          <w:kern w:val="36"/>
+          <w:sz w:val="24"/>
+          <w:lang w:val="en-US" w:eastAsia="fr-FR"/>
+        </w:rPr>
+      </w:pPr>
+      <w:r>
+        <w:rPr>
+          <w:rFonts w:asciiTheme="majorHAnsi" w:eastAsia="Times New Roman" w:hAnsiTheme="majorHAnsi" w:cstheme="majorHAnsi"/>
+          <w:bCs/>
+          <w:color w:val="002060"/>
+          <w:kern w:val="36"/>
+          <w:sz w:val="24"/>
+          <w:lang w:val="en-US" w:eastAsia="fr-FR"/>
+        </w:rPr>
+        <w:t xml:space="preserve">For a more dynamical website, </w:t>
+      </w:r>
+      <w:proofErr w:type="spellStart"/>
+      <w:r>
+        <w:rPr>
+          <w:rFonts w:asciiTheme="majorHAnsi" w:eastAsia="Times New Roman" w:hAnsiTheme="majorHAnsi" w:cstheme="majorHAnsi"/>
+          <w:bCs/>
+          <w:color w:val="002060"/>
+          <w:kern w:val="36"/>
+          <w:sz w:val="24"/>
+          <w:lang w:val="en-US" w:eastAsia="fr-FR"/>
+        </w:rPr>
+        <w:t>Javascript</w:t>
+      </w:r>
+      <w:proofErr w:type="spellEnd"/>
+      <w:r>
+        <w:rPr>
+          <w:rFonts w:asciiTheme="majorHAnsi" w:eastAsia="Times New Roman" w:hAnsiTheme="majorHAnsi" w:cstheme="majorHAnsi"/>
+          <w:bCs/>
+          <w:color w:val="002060"/>
+          <w:kern w:val="36"/>
+          <w:sz w:val="24"/>
+          <w:lang w:val="en-US" w:eastAsia="fr-FR"/>
+        </w:rPr>
+        <w:t xml:space="preserve"> will be used too and</w:t>
+      </w:r>
+      <w:r>
+        <w:rPr>
+          <w:rFonts w:asciiTheme="majorHAnsi" w:eastAsia="Times New Roman" w:hAnsiTheme="majorHAnsi" w:cstheme="majorHAnsi"/>
+          <w:bCs/>
+          <w:color w:val="002060"/>
+          <w:kern w:val="36"/>
+          <w:sz w:val="24"/>
+          <w:lang w:val="en-US" w:eastAsia="fr-FR"/>
+        </w:rPr>
+        <w:t xml:space="preserve"> for the forum part, I will use</w:t>
+      </w:r>
+      <w:r>
+        <w:rPr>
+          <w:rFonts w:asciiTheme="majorHAnsi" w:eastAsia="Times New Roman" w:hAnsiTheme="majorHAnsi" w:cstheme="majorHAnsi"/>
+          <w:bCs/>
+          <w:color w:val="002060"/>
+          <w:kern w:val="36"/>
+          <w:sz w:val="24"/>
+          <w:lang w:val="en-US" w:eastAsia="fr-FR"/>
+        </w:rPr>
+        <w:t xml:space="preserve"> PHP technologies.</w:t>
+      </w:r>
+    </w:p>
+    <w:p>
+      <w:pPr>
+        <w:spacing w:before="0" w:after="0"/>
+        <w:jc w:val="both"/>
+        <w:outlineLvl w:val="0"/>
+        <w:rPr>
+          <w:rFonts w:asciiTheme="majorHAnsi" w:eastAsia="Times New Roman" w:hAnsiTheme="majorHAnsi" w:cstheme="majorHAnsi"/>
+          <w:bCs/>
+          <w:color w:val="002060"/>
+          <w:kern w:val="36"/>
+          <w:sz w:val="24"/>
+          <w:lang w:val="en-US" w:eastAsia="fr-FR"/>
+        </w:rPr>
+      </w:pPr>
+    </w:p>
+    <w:p>
+      <w:pPr>
+        <w:spacing w:before="0" w:after="0"/>
+        <w:jc w:val="both"/>
+        <w:outlineLvl w:val="0"/>
+        <w:rPr>
+          <w:rFonts w:asciiTheme="majorHAnsi" w:eastAsia="Times New Roman" w:hAnsiTheme="majorHAnsi" w:cstheme="majorHAnsi"/>
+          <w:bCs/>
+          <w:color w:val="002060"/>
+          <w:kern w:val="36"/>
+          <w:sz w:val="24"/>
+          <w:lang w:val="en-US" w:eastAsia="fr-FR"/>
+        </w:rPr>
+      </w:pPr>
+      <w:r>
+        <w:rPr>
+          <w:rFonts w:asciiTheme="majorHAnsi" w:eastAsia="Times New Roman" w:hAnsiTheme="majorHAnsi" w:cstheme="majorHAnsi"/>
+          <w:bCs/>
+          <w:color w:val="002060"/>
+          <w:kern w:val="36"/>
+          <w:sz w:val="24"/>
+          <w:lang w:val="en-US" w:eastAsia="fr-FR"/>
+        </w:rPr>
+        <w:t xml:space="preserve">For the front-end part, the design will be scalable and </w:t>
+      </w:r>
+      <w:r>
+        <w:rPr>
+          <w:rFonts w:asciiTheme="majorHAnsi" w:eastAsia="Times New Roman" w:hAnsiTheme="majorHAnsi" w:cstheme="majorHAnsi"/>
+          <w:bCs/>
+          <w:color w:val="002060"/>
+          <w:kern w:val="36"/>
+          <w:sz w:val="24"/>
+          <w:lang w:val="en-US" w:eastAsia="fr-FR"/>
+        </w:rPr>
+        <w:t>designed</w:t>
+      </w:r>
+      <w:r>
+        <w:rPr>
+          <w:rFonts w:asciiTheme="majorHAnsi" w:eastAsia="Times New Roman" w:hAnsiTheme="majorHAnsi" w:cstheme="majorHAnsi"/>
+          <w:bCs/>
+          <w:color w:val="002060"/>
+          <w:kern w:val="36"/>
+          <w:sz w:val="24"/>
+          <w:lang w:val="en-US" w:eastAsia="fr-FR"/>
+        </w:rPr>
+        <w:t xml:space="preserve"> “Mobile First” becaus</w:t>
+      </w:r>
+      <w:r>
+        <w:rPr>
+          <w:rFonts w:asciiTheme="majorHAnsi" w:eastAsia="Times New Roman" w:hAnsiTheme="majorHAnsi" w:cstheme="majorHAnsi"/>
+          <w:bCs/>
+          <w:color w:val="002060"/>
+          <w:kern w:val="36"/>
+          <w:sz w:val="24"/>
+          <w:lang w:val="en-US" w:eastAsia="fr-FR"/>
+        </w:rPr>
+        <w:t xml:space="preserve">e the target is the young </w:t>
+      </w:r>
+      <w:proofErr w:type="gramStart"/>
+      <w:r>
+        <w:rPr>
+          <w:rFonts w:asciiTheme="majorHAnsi" w:eastAsia="Times New Roman" w:hAnsiTheme="majorHAnsi" w:cstheme="majorHAnsi"/>
+          <w:bCs/>
+          <w:color w:val="002060"/>
+          <w:kern w:val="36"/>
+          <w:sz w:val="24"/>
+          <w:lang w:val="en-US" w:eastAsia="fr-FR"/>
+        </w:rPr>
+        <w:t>adult</w:t>
+      </w:r>
+      <w:proofErr w:type="gramEnd"/>
+      <w:r>
+        <w:rPr>
+          <w:rFonts w:asciiTheme="majorHAnsi" w:eastAsia="Times New Roman" w:hAnsiTheme="majorHAnsi" w:cstheme="majorHAnsi"/>
+          <w:bCs/>
+          <w:color w:val="002060"/>
+          <w:kern w:val="36"/>
+          <w:sz w:val="24"/>
+          <w:lang w:val="en-US" w:eastAsia="fr-FR"/>
+        </w:rPr>
+        <w:t xml:space="preserve"> and these users use smart phones much more than computers.</w:t>
+      </w:r>
+      <w:r>
+        <w:rPr>
+          <w:rFonts w:asciiTheme="majorHAnsi" w:eastAsia="Times New Roman" w:hAnsiTheme="majorHAnsi" w:cstheme="majorHAnsi"/>
+          <w:bCs/>
+          <w:color w:val="002060"/>
+          <w:kern w:val="36"/>
+          <w:sz w:val="24"/>
+          <w:lang w:val="en-US" w:eastAsia="fr-FR"/>
+        </w:rPr>
+        <w:t xml:space="preserve"> The design will be </w:t>
+      </w:r>
+      <w:r>
+        <w:rPr>
+          <w:rFonts w:asciiTheme="majorHAnsi" w:eastAsia="Times New Roman" w:hAnsiTheme="majorHAnsi" w:cstheme="majorHAnsi"/>
+          <w:bCs/>
+          <w:color w:val="002060"/>
+          <w:kern w:val="36"/>
+          <w:sz w:val="24"/>
+          <w:lang w:val="en-US" w:eastAsia="fr-FR"/>
+        </w:rPr>
+        <w:t>a</w:t>
+      </w:r>
+      <w:r>
+        <w:rPr>
+          <w:rFonts w:asciiTheme="majorHAnsi" w:eastAsia="Times New Roman" w:hAnsiTheme="majorHAnsi" w:cstheme="majorHAnsi"/>
+          <w:bCs/>
+          <w:color w:val="002060"/>
+          <w:kern w:val="36"/>
+          <w:sz w:val="24"/>
+          <w:lang w:val="en-US" w:eastAsia="fr-FR"/>
+        </w:rPr>
+        <w:t xml:space="preserve"> flat design with Green </w:t>
+      </w:r>
+      <w:r>
+        <w:rPr>
+          <w:rFonts w:asciiTheme="majorHAnsi" w:eastAsia="Times New Roman" w:hAnsiTheme="majorHAnsi" w:cstheme="majorHAnsi"/>
+          <w:bCs/>
+          <w:color w:val="002060"/>
+          <w:kern w:val="36"/>
+          <w:sz w:val="24"/>
+          <w:lang w:val="en-US" w:eastAsia="fr-FR"/>
+        </w:rPr>
+        <w:t>and</w:t>
+      </w:r>
+      <w:r>
+        <w:rPr>
+          <w:rFonts w:asciiTheme="majorHAnsi" w:eastAsia="Times New Roman" w:hAnsiTheme="majorHAnsi" w:cstheme="majorHAnsi"/>
+          <w:bCs/>
+          <w:color w:val="002060"/>
+          <w:kern w:val="36"/>
+          <w:sz w:val="24"/>
+          <w:lang w:val="en-US" w:eastAsia="fr-FR"/>
+        </w:rPr>
+        <w:t xml:space="preserve"> Yellow </w:t>
+      </w:r>
+      <w:r>
+        <w:rPr>
+          <w:rFonts w:asciiTheme="majorHAnsi" w:eastAsia="Times New Roman" w:hAnsiTheme="majorHAnsi" w:cstheme="majorHAnsi"/>
+          <w:bCs/>
+          <w:color w:val="002060"/>
+          <w:kern w:val="36"/>
+          <w:sz w:val="24"/>
+          <w:lang w:val="en-US" w:eastAsia="fr-FR"/>
+        </w:rPr>
+        <w:t>color</w:t>
+      </w:r>
+      <w:r>
+        <w:rPr>
+          <w:rFonts w:asciiTheme="majorHAnsi" w:eastAsia="Times New Roman" w:hAnsiTheme="majorHAnsi" w:cstheme="majorHAnsi"/>
+          <w:bCs/>
+          <w:color w:val="002060"/>
+          <w:kern w:val="36"/>
+          <w:sz w:val="24"/>
+          <w:lang w:val="en-US" w:eastAsia="fr-FR"/>
+        </w:rPr>
+        <w:t xml:space="preserve"> to </w:t>
+      </w:r>
+      <w:r>
+        <w:rPr>
+          <w:rFonts w:asciiTheme="majorHAnsi" w:eastAsia="Times New Roman" w:hAnsiTheme="majorHAnsi" w:cstheme="majorHAnsi"/>
+          <w:bCs/>
+          <w:color w:val="002060"/>
+          <w:kern w:val="36"/>
+          <w:sz w:val="24"/>
+          <w:lang w:val="en-US" w:eastAsia="fr-FR"/>
+        </w:rPr>
+        <w:t>remind</w:t>
+      </w:r>
+      <w:r>
+        <w:rPr>
+          <w:rFonts w:asciiTheme="majorHAnsi" w:eastAsia="Times New Roman" w:hAnsiTheme="majorHAnsi" w:cstheme="majorHAnsi"/>
+          <w:bCs/>
+          <w:color w:val="002060"/>
+          <w:kern w:val="36"/>
+          <w:sz w:val="24"/>
+          <w:lang w:val="en-US" w:eastAsia="fr-FR"/>
+        </w:rPr>
+        <w:t xml:space="preserve"> the Nature. The pictures will be vector</w:t>
+      </w:r>
+      <w:r>
+        <w:rPr>
+          <w:rFonts w:asciiTheme="majorHAnsi" w:eastAsia="Times New Roman" w:hAnsiTheme="majorHAnsi" w:cstheme="majorHAnsi"/>
+          <w:bCs/>
+          <w:color w:val="002060"/>
+          <w:kern w:val="36"/>
+          <w:sz w:val="24"/>
+          <w:lang w:val="en-US" w:eastAsia="fr-FR"/>
+        </w:rPr>
+        <w:t>s</w:t>
+      </w:r>
+      <w:r>
+        <w:rPr>
+          <w:rFonts w:asciiTheme="majorHAnsi" w:eastAsia="Times New Roman" w:hAnsiTheme="majorHAnsi" w:cstheme="majorHAnsi"/>
+          <w:bCs/>
+          <w:color w:val="002060"/>
+          <w:kern w:val="36"/>
+          <w:sz w:val="24"/>
+          <w:lang w:val="en-US" w:eastAsia="fr-FR"/>
+        </w:rPr>
+        <w:t xml:space="preserve"> </w:t>
+      </w:r>
+      <w:r>
+        <w:rPr>
+          <w:rFonts w:asciiTheme="majorHAnsi" w:eastAsia="Times New Roman" w:hAnsiTheme="majorHAnsi" w:cstheme="majorHAnsi"/>
+          <w:bCs/>
+          <w:color w:val="002060"/>
+          <w:kern w:val="36"/>
+          <w:sz w:val="24"/>
+          <w:lang w:val="en-US" w:eastAsia="fr-FR"/>
+        </w:rPr>
+        <w:t>to</w:t>
+      </w:r>
+      <w:r>
+        <w:rPr>
+          <w:rFonts w:asciiTheme="majorHAnsi" w:eastAsia="Times New Roman" w:hAnsiTheme="majorHAnsi" w:cstheme="majorHAnsi"/>
+          <w:bCs/>
+          <w:color w:val="002060"/>
+          <w:kern w:val="36"/>
+          <w:sz w:val="24"/>
+          <w:lang w:val="en-US" w:eastAsia="fr-FR"/>
+        </w:rPr>
+        <w:t xml:space="preserve"> simplify the responsive design part.</w:t>
+      </w:r>
+    </w:p>
+    <w:p>
+      <w:pPr>
+        <w:spacing w:before="0" w:after="0"/>
+        <w:jc w:val="both"/>
+        <w:outlineLvl w:val="0"/>
+        <w:rPr>
+          <w:rFonts w:asciiTheme="majorHAnsi" w:eastAsia="Times New Roman" w:hAnsiTheme="majorHAnsi" w:cstheme="majorHAnsi"/>
+          <w:bCs/>
+          <w:color w:val="002060"/>
+          <w:kern w:val="36"/>
+          <w:sz w:val="24"/>
+          <w:lang w:val="en-US" w:eastAsia="fr-FR"/>
+        </w:rPr>
+      </w:pPr>
+      <w:r>
+        <w:rPr>
+          <w:rFonts w:asciiTheme="majorHAnsi" w:eastAsia="Times New Roman" w:hAnsiTheme="majorHAnsi" w:cstheme="majorHAnsi"/>
+          <w:bCs/>
+          <w:color w:val="002060"/>
+          <w:kern w:val="36"/>
+          <w:sz w:val="24"/>
+          <w:lang w:val="en-US" w:eastAsia="fr-FR"/>
+        </w:rPr>
         <w:t xml:space="preserve">I </w:t>
       </w:r>
       <w:r>
@@ -1091,8 +1161,6 @@
         </w:rPr>
         <w:t xml:space="preserve"> ones.</w:t>
       </w:r>
-      <w:bookmarkStart w:id="0" w:name="_GoBack"/>
-      <w:bookmarkEnd w:id="0"/>
     </w:p>
     <w:sectPr>
       <w:pgSz w:w="11906" w:h="16838"/>
@@ -1105,7 +1173,7 @@
 </file>
 
 <file path=word/styles.xml><?xml version="1.0" encoding="utf-8"?>
-<w:styles xmlns:mc="http://schemas.openxmlformats.org/markup-compatibility/2006" xmlns:r="http://schemas.openxmlformats.org/officeDocument/2006/relationships" xmlns:w="http://schemas.openxmlformats.org/wordprocessingml/2006/main" xmlns:w14="http://schemas.microsoft.com/office/word/2010/wordml" xmlns:w15="http://schemas.microsoft.com/office/word/2012/wordml" xmlns:w16se="http://schemas.microsoft.com/office/word/2015/wordml/symex" mc:Ignorable="w14 w15 w16se">
+<w:styles xmlns:mc="http://schemas.openxmlformats.org/markup-compatibility/2006" xmlns:r="http://schemas.openxmlformats.org/officeDocument/2006/relationships" xmlns:w="http://schemas.openxmlformats.org/wordprocessingml/2006/main" xmlns:w14="http://schemas.microsoft.com/office/word/2010/wordml" xmlns:w15="http://schemas.microsoft.com/office/word/2012/wordml" xmlns:w16cex="http://schemas.microsoft.com/office/word/2018/wordml/cex" xmlns:w16cid="http://schemas.microsoft.com/office/word/2016/wordml/cid" xmlns:w16="http://schemas.microsoft.com/office/word/2018/wordml" xmlns:w16sdtdh="http://schemas.microsoft.com/office/word/2020/wordml/sdtdatahash" xmlns:w16se="http://schemas.microsoft.com/office/word/2015/wordml/symex" mc:Ignorable="w14 w15 w16se w16cid w16 w16cex w16sdtdh">
   <w:docDefaults>
     <w:rPrDefault>
       <w:rPr>
@@ -1121,7 +1189,7 @@
       </w:pPr>
     </w:pPrDefault>
   </w:docDefaults>
-  <w:latentStyles w:defLockedState="0" w:defUIPriority="99" w:defSemiHidden="0" w:defUnhideWhenUsed="0" w:defQFormat="0" w:count="371">
+  <w:latentStyles w:defLockedState="0" w:defUIPriority="99" w:defSemiHidden="0" w:defUnhideWhenUsed="0" w:defQFormat="0" w:count="376">
     <w:lsdException w:name="Normal" w:uiPriority="0" w:qFormat="1"/>
     <w:lsdException w:name="heading 1" w:uiPriority="9" w:qFormat="1"/>
     <w:lsdException w:name="heading 2" w:semiHidden="1" w:uiPriority="9" w:unhideWhenUsed="1" w:qFormat="1"/>
@@ -1493,6 +1561,11 @@
     <w:lsdException w:name="List Table 5 Dark Accent 6" w:uiPriority="50"/>
     <w:lsdException w:name="List Table 6 Colorful Accent 6" w:uiPriority="51"/>
     <w:lsdException w:name="List Table 7 Colorful Accent 6" w:uiPriority="52"/>
+    <w:lsdException w:name="Mention" w:semiHidden="1" w:unhideWhenUsed="1"/>
+    <w:lsdException w:name="Smart Hyperlink" w:semiHidden="1" w:unhideWhenUsed="1"/>
+    <w:lsdException w:name="Hashtag" w:semiHidden="1" w:unhideWhenUsed="1"/>
+    <w:lsdException w:name="Unresolved Mention" w:semiHidden="1" w:unhideWhenUsed="1"/>
+    <w:lsdException w:name="Smart Link" w:semiHidden="1" w:unhideWhenUsed="1"/>
   </w:latentStyles>
   <w:style w:type="paragraph" w:default="1" w:styleId="Normal">
     <w:name w:val="Normal"/>

</xml_diff>

<commit_message>
PC to Mac => Ajout du travail d'Abstract en anglais du 27/11
</commit_message>
<xml_diff>
--- a/5_Exercice_En_Cours_Formation/English/ABSTRACT_Christopher.docx
+++ b/5_Exercice_En_Cours_Formation/English/ABSTRACT_Christopher.docx
@@ -83,17 +83,133 @@
           <w:lang w:val="en-US" w:eastAsia="fr-FR"/>
         </w:rPr>
       </w:pPr>
-      <w:r>
-        <w:rPr>
-          <w:rFonts w:asciiTheme="majorHAnsi" w:eastAsia="Times New Roman" w:hAnsiTheme="majorHAnsi" w:cstheme="majorHAnsi"/>
-          <w:bCs/>
-          <w:color w:val="002060"/>
-          <w:kern w:val="36"/>
-          <w:sz w:val="24"/>
-          <w:lang w:val="en-US" w:eastAsia="fr-FR"/>
-        </w:rPr>
-        <w:t xml:space="preserve">                          </w:t>
-      </w:r>
+    </w:p>
+    <w:p>
+      <w:pPr>
+        <w:rPr>
+          <w:color w:val="1F4E79" w:themeColor="accent1" w:themeShade="80"/>
+          <w:lang w:val="en-GB"/>
+        </w:rPr>
+      </w:pPr>
+      <w:r>
+        <w:rPr>
+          <w:color w:val="1F4E79" w:themeColor="accent1" w:themeShade="80"/>
+          <w:lang w:val="en-GB"/>
+        </w:rPr>
+        <w:t>Hello</w:t>
+      </w:r>
+    </w:p>
+    <w:p>
+      <w:pPr>
+        <w:rPr>
+          <w:color w:val="1F4E79" w:themeColor="accent1" w:themeShade="80"/>
+          <w:lang w:val="en-GB"/>
+        </w:rPr>
+      </w:pPr>
+      <w:r>
+        <w:rPr>
+          <w:color w:val="1F4E79" w:themeColor="accent1" w:themeShade="80"/>
+          <w:lang w:val="en-GB"/>
+        </w:rPr>
+        <w:t>My name is Christopher, I am 38 years old.</w:t>
+      </w:r>
+    </w:p>
+    <w:p>
+      <w:pPr>
+        <w:rPr>
+          <w:color w:val="1F4E79" w:themeColor="accent1" w:themeShade="80"/>
+          <w:lang w:val="en-GB"/>
+        </w:rPr>
+      </w:pPr>
+      <w:r>
+        <w:rPr>
+          <w:color w:val="1F4E79" w:themeColor="accent1" w:themeShade="80"/>
+          <w:lang w:val="en-GB"/>
+        </w:rPr>
+        <w:t xml:space="preserve">I have a high school baccalaureate in Commerce. After that I started to work in different job to finish supermarket </w:t>
+      </w:r>
+      <w:proofErr w:type="spellStart"/>
+      <w:proofErr w:type="gramStart"/>
+      <w:r>
+        <w:rPr>
+          <w:color w:val="1F4E79" w:themeColor="accent1" w:themeShade="80"/>
+          <w:lang w:val="en-GB"/>
+        </w:rPr>
+        <w:t>manager.I</w:t>
+      </w:r>
+      <w:proofErr w:type="spellEnd"/>
+      <w:proofErr w:type="gramEnd"/>
+      <w:r>
+        <w:rPr>
+          <w:color w:val="1F4E79" w:themeColor="accent1" w:themeShade="80"/>
+          <w:lang w:val="en-GB"/>
+        </w:rPr>
+        <w:t xml:space="preserve"> quit my job because I was bored a lot of that so I started a professional retraining with </w:t>
+      </w:r>
+      <w:proofErr w:type="spellStart"/>
+      <w:r>
+        <w:rPr>
+          <w:color w:val="1F4E79" w:themeColor="accent1" w:themeShade="80"/>
+          <w:lang w:val="en-GB"/>
+        </w:rPr>
+        <w:t>Adrar</w:t>
+      </w:r>
+      <w:proofErr w:type="spellEnd"/>
+      <w:r>
+        <w:rPr>
+          <w:color w:val="1F4E79" w:themeColor="accent1" w:themeShade="80"/>
+          <w:lang w:val="en-GB"/>
+        </w:rPr>
+        <w:t xml:space="preserve"> Formation to become a Web </w:t>
+      </w:r>
+      <w:proofErr w:type="spellStart"/>
+      <w:r>
+        <w:rPr>
+          <w:color w:val="1F4E79" w:themeColor="accent1" w:themeShade="80"/>
+          <w:lang w:val="en-GB"/>
+        </w:rPr>
+        <w:t>Developper</w:t>
+      </w:r>
+      <w:proofErr w:type="spellEnd"/>
+      <w:r>
+        <w:rPr>
+          <w:color w:val="1F4E79" w:themeColor="accent1" w:themeShade="80"/>
+          <w:lang w:val="en-GB"/>
+        </w:rPr>
+        <w:t>.</w:t>
+      </w:r>
+    </w:p>
+    <w:p>
+      <w:pPr>
+        <w:rPr>
+          <w:color w:val="1F4E79" w:themeColor="accent1" w:themeShade="80"/>
+          <w:lang w:val="en-GB"/>
+        </w:rPr>
+      </w:pPr>
+    </w:p>
+    <w:p>
+      <w:pPr>
+        <w:rPr>
+          <w:color w:val="1F4E79" w:themeColor="accent1" w:themeShade="80"/>
+          <w:lang w:val="en-GB"/>
+        </w:rPr>
+      </w:pPr>
+      <w:r>
+        <w:rPr>
+          <w:color w:val="1F4E79" w:themeColor="accent1" w:themeShade="80"/>
+          <w:lang w:val="en-GB"/>
+        </w:rPr>
+        <w:t xml:space="preserve">I'm now going to present my end-of-study </w:t>
+      </w:r>
+      <w:proofErr w:type="gramStart"/>
+      <w:r>
+        <w:rPr>
+          <w:color w:val="1F4E79" w:themeColor="accent1" w:themeShade="80"/>
+          <w:lang w:val="en-GB"/>
+        </w:rPr>
+        <w:t>project</w:t>
+      </w:r>
+      <w:proofErr w:type="gramEnd"/>
     </w:p>
     <w:p>
       <w:pPr>
@@ -106,19 +222,58 @@
           <w:color w:val="002060"/>
           <w:kern w:val="36"/>
           <w:sz w:val="24"/>
-          <w:lang w:val="en-US" w:eastAsia="fr-FR"/>
-        </w:rPr>
-      </w:pPr>
-      <w:r>
-        <w:rPr>
-          <w:rFonts w:asciiTheme="majorHAnsi" w:eastAsia="Times New Roman" w:hAnsiTheme="majorHAnsi" w:cstheme="majorHAnsi"/>
-          <w:bCs/>
-          <w:color w:val="002060"/>
-          <w:kern w:val="36"/>
-          <w:sz w:val="24"/>
-          <w:lang w:val="en-US" w:eastAsia="fr-FR"/>
-        </w:rPr>
-        <w:t xml:space="preserve">In this period where the temperature is abnormally high and people use more and more fossil energy in their current life. My project has one objective: The Climatic </w:t>
+          <w:lang w:val="en-GB" w:eastAsia="fr-FR"/>
+        </w:rPr>
+      </w:pPr>
+    </w:p>
+    <w:p>
+      <w:pPr>
+        <w:spacing w:before="0" w:after="0"/>
+        <w:jc w:val="both"/>
+        <w:outlineLvl w:val="0"/>
+        <w:rPr>
+          <w:rFonts w:asciiTheme="majorHAnsi" w:eastAsia="Times New Roman" w:hAnsiTheme="majorHAnsi" w:cstheme="majorHAnsi"/>
+          <w:bCs/>
+          <w:color w:val="002060"/>
+          <w:kern w:val="36"/>
+          <w:sz w:val="24"/>
+          <w:lang w:val="en-US" w:eastAsia="fr-FR"/>
+        </w:rPr>
+      </w:pPr>
+      <w:r>
+        <w:rPr>
+          <w:rFonts w:asciiTheme="majorHAnsi" w:eastAsia="Times New Roman" w:hAnsiTheme="majorHAnsi" w:cstheme="majorHAnsi"/>
+          <w:bCs/>
+          <w:color w:val="002060"/>
+          <w:kern w:val="36"/>
+          <w:sz w:val="24"/>
+          <w:lang w:val="en-US" w:eastAsia="fr-FR"/>
+        </w:rPr>
+        <w:t xml:space="preserve">In this period where the temperature is abnormally </w:t>
+      </w:r>
+      <w:proofErr w:type="gramStart"/>
+      <w:r>
+        <w:rPr>
+          <w:rFonts w:asciiTheme="majorHAnsi" w:eastAsia="Times New Roman" w:hAnsiTheme="majorHAnsi" w:cstheme="majorHAnsi"/>
+          <w:bCs/>
+          <w:color w:val="002060"/>
+          <w:kern w:val="36"/>
+          <w:sz w:val="24"/>
+          <w:lang w:val="en-US" w:eastAsia="fr-FR"/>
+        </w:rPr>
+        <w:t>high</w:t>
+      </w:r>
+      <w:proofErr w:type="gramEnd"/>
+      <w:r>
+        <w:rPr>
+          <w:rFonts w:asciiTheme="majorHAnsi" w:eastAsia="Times New Roman" w:hAnsiTheme="majorHAnsi" w:cstheme="majorHAnsi"/>
+          <w:bCs/>
+          <w:color w:val="002060"/>
+          <w:kern w:val="36"/>
+          <w:sz w:val="24"/>
+          <w:lang w:val="en-US" w:eastAsia="fr-FR"/>
+        </w:rPr>
+        <w:t xml:space="preserve"> and people use more and more fossil energy in their current life. My project has one objective: The Climatic </w:t>
       </w:r>
       <w:r>
         <w:rPr>

</xml_diff>